<commit_message>
Aggiornato codice sorgente, aggiunte librerie, riordinata la repo
</commit_message>
<xml_diff>
--- a/doc/allegati/qdc_p4_controllo_accessi.docx
+++ b/doc/allegati/qdc_p4_controllo_accessi.docx
@@ -1407,18 +1407,7 @@
           <w:sz w:val="22"/>
           <w:lang w:val="it-CH"/>
         </w:rPr>
-        <w:t>Leggere stato p</w:t>
-      </w:r>
-      <w:bookmarkStart w:id="0" w:name="_GoBack"/>
-      <w:bookmarkEnd w:id="0"/>
-      <w:r>
-        <w:rPr>
-          <w:rFonts w:ascii="Arial" w:hAnsi="Arial" w:cs="Arial"/>
-          <w:strike/>
-          <w:sz w:val="22"/>
-          <w:lang w:val="it-CH"/>
-        </w:rPr>
-        <w:t>orta (aperta o chiusa).</w:t>
+        <w:t>Leggere stato porta (aperta o chiusa).</w:t>
       </w:r>
     </w:p>
     <w:p>
@@ -1955,6 +1944,26 @@
     </w:p>
     <w:p>
       <w:pPr>
+        <w:tabs>
+          <w:tab w:val="left" w:pos="1854"/>
+        </w:tabs>
+        <w:autoSpaceDE w:val="0"/>
+        <w:autoSpaceDN w:val="0"/>
+        <w:adjustRightInd w:val="0"/>
+        <w:spacing w:after="160"/>
+        <w:ind w:left="142"/>
+        <w:contextualSpacing/>
+        <w:rPr>
+          <w:rFonts w:ascii="Arial" w:hAnsi="Arial" w:cs="Arial"/>
+          <w:sz w:val="22"/>
+          <w:lang w:val="it-CH" w:eastAsia="it-CH"/>
+        </w:rPr>
+      </w:pPr>
+      <w:bookmarkStart w:id="0" w:name="_GoBack"/>
+      <w:bookmarkEnd w:id="0"/>
+    </w:p>
+    <w:p>
+      <w:pPr>
         <w:rPr>
           <w:rFonts w:ascii="Arial Unicode MS" w:hAnsi="Arial Unicode MS"/>
           <w:b/>
@@ -1965,6 +1974,7 @@
           <w:rFonts w:ascii="Arial Unicode MS" w:hAnsi="Arial Unicode MS"/>
           <w:b/>
         </w:rPr>
+        <w:lastRenderedPageBreak/>
         <w:t>Strumenti e metodi</w:t>
       </w:r>
     </w:p>
@@ -1988,7 +1998,6 @@
           <w:sz w:val="20"/>
           <w:szCs w:val="20"/>
         </w:rPr>
-        <w:lastRenderedPageBreak/>
         <w:t>Elenco dei principali strumenti e metodi (hardware, software, linguaggio di programmazione, etc.) che devono essere utilizzati per la soluzione</w:t>
       </w:r>
     </w:p>

</xml_diff>